<commit_message>
Deployed to Azure. Generic requirements, outlay edit
</commit_message>
<xml_diff>
--- a/KTU SA RO IS/wwwroot/lib/documents/sponsorshipAgreetment/Paramos-sutarties-šablonas.docx
+++ b/KTU SA RO IS/wwwroot/lib/documents/sponsorshipAgreetment/Paramos-sutarties-šablonas.docx
@@ -1,6 +1,6 @@
 
 <file path=word/document.xml><?xml version="1.0" encoding="utf-8"?>
-<w:document xmlns:wpc="http://schemas.microsoft.com/office/word/2010/wordprocessingCanvas" xmlns:cx="http://schemas.microsoft.com/office/drawing/2014/chartex" xmlns:cx1="http://schemas.microsoft.com/office/drawing/2015/9/8/chartex" xmlns:cx2="http://schemas.microsoft.com/office/drawing/2015/10/21/chartex" xmlns:cx3="http://schemas.microsoft.com/office/drawing/2016/5/9/chartex" xmlns:cx4="http://schemas.microsoft.com/office/drawing/2016/5/10/chartex" xmlns:cx5="http://schemas.microsoft.com/office/drawing/2016/5/11/chartex" xmlns:cx6="http://schemas.microsoft.com/office/drawing/2016/5/12/chartex" xmlns:cx7="http://schemas.microsoft.com/office/drawing/2016/5/13/chartex" xmlns:cx8="http://schemas.microsoft.com/office/drawing/2016/5/14/chartex" xmlns:mc="http://schemas.openxmlformats.org/markup-compatibility/2006" xmlns:aink="http://schemas.microsoft.com/office/drawing/2016/ink" xmlns:am3d="http://schemas.microsoft.com/office/drawing/2017/model3d" xmlns:o="urn:schemas-microsoft-com:office:office" xmlns:r="http://schemas.openxmlformats.org/officeDocument/2006/relationships" xmlns:m="http://schemas.openxmlformats.org/officeDocument/2006/math" xmlns:v="urn:schemas-microsoft-com:vml" xmlns:wp14="http://schemas.microsoft.com/office/word/2010/wordprocessingDrawing" xmlns:wp="http://schemas.openxmlformats.org/drawingml/2006/wordprocessingDrawing" xmlns:w10="urn:schemas-microsoft-com:office:word" xmlns:w="http://schemas.openxmlformats.org/wordprocessingml/2006/main" xmlns:w14="http://schemas.microsoft.com/office/word/2010/wordml" xmlns:w15="http://schemas.microsoft.com/office/word/2012/wordml" xmlns:w16cex="http://schemas.microsoft.com/office/word/2018/wordml/cex" xmlns:w16cid="http://schemas.microsoft.com/office/word/2016/wordml/cid" xmlns:w16="http://schemas.microsoft.com/office/word/2018/wordml" xmlns:w16sdtdh="http://schemas.microsoft.com/office/word/2020/wordml/sdtdatahash" xmlns:w16se="http://schemas.microsoft.com/office/word/2015/wordml/symex" xmlns:wpg="http://schemas.microsoft.com/office/word/2010/wordprocessingGroup" xmlns:wpi="http://schemas.microsoft.com/office/word/2010/wordprocessingInk" xmlns:wne="http://schemas.microsoft.com/office/word/2006/wordml" xmlns:wps="http://schemas.microsoft.com/office/word/2010/wordprocessingShape" mc:Ignorable="w14 w15 w16se w16cid w16 w16cex w16sdtdh wp14">
+<w:document xmlns:wpc="http://schemas.microsoft.com/office/word/2010/wordprocessingCanvas" xmlns:cx="http://schemas.microsoft.com/office/drawing/2014/chartex" xmlns:cx1="http://schemas.microsoft.com/office/drawing/2015/9/8/chartex" xmlns:cx2="http://schemas.microsoft.com/office/drawing/2015/10/21/chartex" xmlns:cx3="http://schemas.microsoft.com/office/drawing/2016/5/9/chartex" xmlns:cx4="http://schemas.microsoft.com/office/drawing/2016/5/10/chartex" xmlns:cx5="http://schemas.microsoft.com/office/drawing/2016/5/11/chartex" xmlns:cx6="http://schemas.microsoft.com/office/drawing/2016/5/12/chartex" xmlns:cx7="http://schemas.microsoft.com/office/drawing/2016/5/13/chartex" xmlns:cx8="http://schemas.microsoft.com/office/drawing/2016/5/14/chartex" xmlns:mc="http://schemas.openxmlformats.org/markup-compatibility/2006" xmlns:aink="http://schemas.microsoft.com/office/drawing/2016/ink" xmlns:am3d="http://schemas.microsoft.com/office/drawing/2017/model3d" xmlns:o="urn:schemas-microsoft-com:office:office" xmlns:oel="http://schemas.microsoft.com/office/2019/extlst" xmlns:r="http://schemas.openxmlformats.org/officeDocument/2006/relationships" xmlns:m="http://schemas.openxmlformats.org/officeDocument/2006/math" xmlns:v="urn:schemas-microsoft-com:vml" xmlns:wp14="http://schemas.microsoft.com/office/word/2010/wordprocessingDrawing" xmlns:wp="http://schemas.openxmlformats.org/drawingml/2006/wordprocessingDrawing" xmlns:w10="urn:schemas-microsoft-com:office:word" xmlns:w="http://schemas.openxmlformats.org/wordprocessingml/2006/main" xmlns:w14="http://schemas.microsoft.com/office/word/2010/wordml" xmlns:w15="http://schemas.microsoft.com/office/word/2012/wordml" xmlns:w16cex="http://schemas.microsoft.com/office/word/2018/wordml/cex" xmlns:w16cid="http://schemas.microsoft.com/office/word/2016/wordml/cid" xmlns:w16="http://schemas.microsoft.com/office/word/2018/wordml" xmlns:w16sdtdh="http://schemas.microsoft.com/office/word/2020/wordml/sdtdatahash" xmlns:w16se="http://schemas.microsoft.com/office/word/2015/wordml/symex" xmlns:wpg="http://schemas.microsoft.com/office/word/2010/wordprocessingGroup" xmlns:wpi="http://schemas.microsoft.com/office/word/2010/wordprocessingInk" xmlns:wne="http://schemas.microsoft.com/office/word/2006/wordml" xmlns:wps="http://schemas.microsoft.com/office/word/2010/wordprocessingShape" mc:Ignorable="w14 w15 w16se w16cid w16 w16cex w16sdtdh wp14">
   <w:body>
     <w:p>
       <w:pPr>
@@ -2385,23 +2385,29 @@
                               <w:rPr>
                                 <w:color w:val="000000"/>
                               </w:rPr>
-                              <w:t>Prezidentė</w:t>
-                            </w:r>
-                          </w:p>
-                          <w:p>
-                            <w:pPr>
-                              <w:textDirection w:val="btLr"/>
-                            </w:pPr>
-                          </w:p>
-                          <w:p>
-                            <w:pPr>
-                              <w:textDirection w:val="btLr"/>
-                            </w:pPr>
+                              <w:t>Prezident</w:t>
+                            </w:r>
                             <w:r>
                               <w:rPr>
                                 <w:color w:val="000000"/>
                               </w:rPr>
-                              <w:t>Kristė Skaudaitė</w:t>
+                              <w:t>as</w:t>
+                            </w:r>
+                          </w:p>
+                          <w:p>
+                            <w:pPr>
+                              <w:textDirection w:val="btLr"/>
+                            </w:pPr>
+                          </w:p>
+                          <w:p>
+                            <w:pPr>
+                              <w:textDirection w:val="btLr"/>
+                            </w:pPr>
+                            <w:r>
+                              <w:rPr>
+                                <w:color w:val="000000"/>
+                              </w:rPr>
+                              <w:t>Danas Černeckas</w:t>
                             </w:r>
                           </w:p>
                           <w:p>
@@ -2563,23 +2569,29 @@
                         <w:rPr>
                           <w:color w:val="000000"/>
                         </w:rPr>
-                        <w:t>Prezidentė</w:t>
-                      </w:r>
-                    </w:p>
-                    <w:p>
-                      <w:pPr>
-                        <w:textDirection w:val="btLr"/>
-                      </w:pPr>
-                    </w:p>
-                    <w:p>
-                      <w:pPr>
-                        <w:textDirection w:val="btLr"/>
-                      </w:pPr>
+                        <w:t>Prezident</w:t>
+                      </w:r>
                       <w:r>
                         <w:rPr>
                           <w:color w:val="000000"/>
                         </w:rPr>
-                        <w:t>Kristė Skaudaitė</w:t>
+                        <w:t>as</w:t>
+                      </w:r>
+                    </w:p>
+                    <w:p>
+                      <w:pPr>
+                        <w:textDirection w:val="btLr"/>
+                      </w:pPr>
+                    </w:p>
+                    <w:p>
+                      <w:pPr>
+                        <w:textDirection w:val="btLr"/>
+                      </w:pPr>
+                      <w:r>
+                        <w:rPr>
+                          <w:color w:val="000000"/>
+                        </w:rPr>
+                        <w:t>Danas Černeckas</w:t>
                       </w:r>
                     </w:p>
                     <w:p>
@@ -3514,7 +3526,7 @@
 </file>
 
 <file path=word/endnotes.xml><?xml version="1.0" encoding="utf-8"?>
-<w:endnotes xmlns:wpc="http://schemas.microsoft.com/office/word/2010/wordprocessingCanvas" xmlns:cx="http://schemas.microsoft.com/office/drawing/2014/chartex" xmlns:cx1="http://schemas.microsoft.com/office/drawing/2015/9/8/chartex" xmlns:cx2="http://schemas.microsoft.com/office/drawing/2015/10/21/chartex" xmlns:cx3="http://schemas.microsoft.com/office/drawing/2016/5/9/chartex" xmlns:cx4="http://schemas.microsoft.com/office/drawing/2016/5/10/chartex" xmlns:cx5="http://schemas.microsoft.com/office/drawing/2016/5/11/chartex" xmlns:cx6="http://schemas.microsoft.com/office/drawing/2016/5/12/chartex" xmlns:cx7="http://schemas.microsoft.com/office/drawing/2016/5/13/chartex" xmlns:cx8="http://schemas.microsoft.com/office/drawing/2016/5/14/chartex" xmlns:mc="http://schemas.openxmlformats.org/markup-compatibility/2006" xmlns:aink="http://schemas.microsoft.com/office/drawing/2016/ink" xmlns:am3d="http://schemas.microsoft.com/office/drawing/2017/model3d" xmlns:o="urn:schemas-microsoft-com:office:office" xmlns:r="http://schemas.openxmlformats.org/officeDocument/2006/relationships" xmlns:m="http://schemas.openxmlformats.org/officeDocument/2006/math" xmlns:v="urn:schemas-microsoft-com:vml" xmlns:wp14="http://schemas.microsoft.com/office/word/2010/wordprocessingDrawing" xmlns:wp="http://schemas.openxmlformats.org/drawingml/2006/wordprocessingDrawing" xmlns:w10="urn:schemas-microsoft-com:office:word" xmlns:w="http://schemas.openxmlformats.org/wordprocessingml/2006/main" xmlns:w14="http://schemas.microsoft.com/office/word/2010/wordml" xmlns:w15="http://schemas.microsoft.com/office/word/2012/wordml" xmlns:w16cex="http://schemas.microsoft.com/office/word/2018/wordml/cex" xmlns:w16cid="http://schemas.microsoft.com/office/word/2016/wordml/cid" xmlns:w16="http://schemas.microsoft.com/office/word/2018/wordml" xmlns:w16sdtdh="http://schemas.microsoft.com/office/word/2020/wordml/sdtdatahash" xmlns:w16se="http://schemas.microsoft.com/office/word/2015/wordml/symex" xmlns:wpg="http://schemas.microsoft.com/office/word/2010/wordprocessingGroup" xmlns:wpi="http://schemas.microsoft.com/office/word/2010/wordprocessingInk" xmlns:wne="http://schemas.microsoft.com/office/word/2006/wordml" xmlns:wps="http://schemas.microsoft.com/office/word/2010/wordprocessingShape" mc:Ignorable="w14 w15 w16se w16cid w16 w16cex w16sdtdh wp14">
+<w:endnotes xmlns:wpc="http://schemas.microsoft.com/office/word/2010/wordprocessingCanvas" xmlns:cx="http://schemas.microsoft.com/office/drawing/2014/chartex" xmlns:cx1="http://schemas.microsoft.com/office/drawing/2015/9/8/chartex" xmlns:cx2="http://schemas.microsoft.com/office/drawing/2015/10/21/chartex" xmlns:cx3="http://schemas.microsoft.com/office/drawing/2016/5/9/chartex" xmlns:cx4="http://schemas.microsoft.com/office/drawing/2016/5/10/chartex" xmlns:cx5="http://schemas.microsoft.com/office/drawing/2016/5/11/chartex" xmlns:cx6="http://schemas.microsoft.com/office/drawing/2016/5/12/chartex" xmlns:cx7="http://schemas.microsoft.com/office/drawing/2016/5/13/chartex" xmlns:cx8="http://schemas.microsoft.com/office/drawing/2016/5/14/chartex" xmlns:mc="http://schemas.openxmlformats.org/markup-compatibility/2006" xmlns:aink="http://schemas.microsoft.com/office/drawing/2016/ink" xmlns:am3d="http://schemas.microsoft.com/office/drawing/2017/model3d" xmlns:o="urn:schemas-microsoft-com:office:office" xmlns:oel="http://schemas.microsoft.com/office/2019/extlst" xmlns:r="http://schemas.openxmlformats.org/officeDocument/2006/relationships" xmlns:m="http://schemas.openxmlformats.org/officeDocument/2006/math" xmlns:v="urn:schemas-microsoft-com:vml" xmlns:wp14="http://schemas.microsoft.com/office/word/2010/wordprocessingDrawing" xmlns:wp="http://schemas.openxmlformats.org/drawingml/2006/wordprocessingDrawing" xmlns:w10="urn:schemas-microsoft-com:office:word" xmlns:w="http://schemas.openxmlformats.org/wordprocessingml/2006/main" xmlns:w14="http://schemas.microsoft.com/office/word/2010/wordml" xmlns:w15="http://schemas.microsoft.com/office/word/2012/wordml" xmlns:w16cex="http://schemas.microsoft.com/office/word/2018/wordml/cex" xmlns:w16cid="http://schemas.microsoft.com/office/word/2016/wordml/cid" xmlns:w16="http://schemas.microsoft.com/office/word/2018/wordml" xmlns:w16sdtdh="http://schemas.microsoft.com/office/word/2020/wordml/sdtdatahash" xmlns:w16se="http://schemas.microsoft.com/office/word/2015/wordml/symex" xmlns:wpg="http://schemas.microsoft.com/office/word/2010/wordprocessingGroup" xmlns:wpi="http://schemas.microsoft.com/office/word/2010/wordprocessingInk" xmlns:wne="http://schemas.microsoft.com/office/word/2006/wordml" xmlns:wps="http://schemas.microsoft.com/office/word/2010/wordprocessingShape" mc:Ignorable="w14 w15 w16se w16cid w16 w16cex w16sdtdh wp14">
   <w:endnote w:type="separator" w:id="-1">
     <w:p>
       <w:r>
@@ -3533,7 +3545,7 @@
 </file>
 
 <file path=word/footer1.xml><?xml version="1.0" encoding="utf-8"?>
-<w:ftr xmlns:wpc="http://schemas.microsoft.com/office/word/2010/wordprocessingCanvas" xmlns:cx="http://schemas.microsoft.com/office/drawing/2014/chartex" xmlns:cx1="http://schemas.microsoft.com/office/drawing/2015/9/8/chartex" xmlns:cx2="http://schemas.microsoft.com/office/drawing/2015/10/21/chartex" xmlns:cx3="http://schemas.microsoft.com/office/drawing/2016/5/9/chartex" xmlns:cx4="http://schemas.microsoft.com/office/drawing/2016/5/10/chartex" xmlns:cx5="http://schemas.microsoft.com/office/drawing/2016/5/11/chartex" xmlns:cx6="http://schemas.microsoft.com/office/drawing/2016/5/12/chartex" xmlns:cx7="http://schemas.microsoft.com/office/drawing/2016/5/13/chartex" xmlns:cx8="http://schemas.microsoft.com/office/drawing/2016/5/14/chartex" xmlns:mc="http://schemas.openxmlformats.org/markup-compatibility/2006" xmlns:aink="http://schemas.microsoft.com/office/drawing/2016/ink" xmlns:am3d="http://schemas.microsoft.com/office/drawing/2017/model3d" xmlns:o="urn:schemas-microsoft-com:office:office" xmlns:r="http://schemas.openxmlformats.org/officeDocument/2006/relationships" xmlns:m="http://schemas.openxmlformats.org/officeDocument/2006/math" xmlns:v="urn:schemas-microsoft-com:vml" xmlns:wp14="http://schemas.microsoft.com/office/word/2010/wordprocessingDrawing" xmlns:wp="http://schemas.openxmlformats.org/drawingml/2006/wordprocessingDrawing" xmlns:w10="urn:schemas-microsoft-com:office:word" xmlns:w="http://schemas.openxmlformats.org/wordprocessingml/2006/main" xmlns:w14="http://schemas.microsoft.com/office/word/2010/wordml" xmlns:w15="http://schemas.microsoft.com/office/word/2012/wordml" xmlns:w16cex="http://schemas.microsoft.com/office/word/2018/wordml/cex" xmlns:w16cid="http://schemas.microsoft.com/office/word/2016/wordml/cid" xmlns:w16="http://schemas.microsoft.com/office/word/2018/wordml" xmlns:w16sdtdh="http://schemas.microsoft.com/office/word/2020/wordml/sdtdatahash" xmlns:w16se="http://schemas.microsoft.com/office/word/2015/wordml/symex" xmlns:wpg="http://schemas.microsoft.com/office/word/2010/wordprocessingGroup" xmlns:wpi="http://schemas.microsoft.com/office/word/2010/wordprocessingInk" xmlns:wne="http://schemas.microsoft.com/office/word/2006/wordml" xmlns:wps="http://schemas.microsoft.com/office/word/2010/wordprocessingShape" mc:Ignorable="w14 w15 w16se w16cid w16 w16cex w16sdtdh wp14">
+<w:ftr xmlns:wpc="http://schemas.microsoft.com/office/word/2010/wordprocessingCanvas" xmlns:cx="http://schemas.microsoft.com/office/drawing/2014/chartex" xmlns:cx1="http://schemas.microsoft.com/office/drawing/2015/9/8/chartex" xmlns:cx2="http://schemas.microsoft.com/office/drawing/2015/10/21/chartex" xmlns:cx3="http://schemas.microsoft.com/office/drawing/2016/5/9/chartex" xmlns:cx4="http://schemas.microsoft.com/office/drawing/2016/5/10/chartex" xmlns:cx5="http://schemas.microsoft.com/office/drawing/2016/5/11/chartex" xmlns:cx6="http://schemas.microsoft.com/office/drawing/2016/5/12/chartex" xmlns:cx7="http://schemas.microsoft.com/office/drawing/2016/5/13/chartex" xmlns:cx8="http://schemas.microsoft.com/office/drawing/2016/5/14/chartex" xmlns:mc="http://schemas.openxmlformats.org/markup-compatibility/2006" xmlns:aink="http://schemas.microsoft.com/office/drawing/2016/ink" xmlns:am3d="http://schemas.microsoft.com/office/drawing/2017/model3d" xmlns:o="urn:schemas-microsoft-com:office:office" xmlns:oel="http://schemas.microsoft.com/office/2019/extlst" xmlns:r="http://schemas.openxmlformats.org/officeDocument/2006/relationships" xmlns:m="http://schemas.openxmlformats.org/officeDocument/2006/math" xmlns:v="urn:schemas-microsoft-com:vml" xmlns:wp14="http://schemas.microsoft.com/office/word/2010/wordprocessingDrawing" xmlns:wp="http://schemas.openxmlformats.org/drawingml/2006/wordprocessingDrawing" xmlns:w10="urn:schemas-microsoft-com:office:word" xmlns:w="http://schemas.openxmlformats.org/wordprocessingml/2006/main" xmlns:w14="http://schemas.microsoft.com/office/word/2010/wordml" xmlns:w15="http://schemas.microsoft.com/office/word/2012/wordml" xmlns:w16cex="http://schemas.microsoft.com/office/word/2018/wordml/cex" xmlns:w16cid="http://schemas.microsoft.com/office/word/2016/wordml/cid" xmlns:w16="http://schemas.microsoft.com/office/word/2018/wordml" xmlns:w16sdtdh="http://schemas.microsoft.com/office/word/2020/wordml/sdtdatahash" xmlns:w16se="http://schemas.microsoft.com/office/word/2015/wordml/symex" xmlns:wpg="http://schemas.microsoft.com/office/word/2010/wordprocessingGroup" xmlns:wpi="http://schemas.microsoft.com/office/word/2010/wordprocessingInk" xmlns:wne="http://schemas.microsoft.com/office/word/2006/wordml" xmlns:wps="http://schemas.microsoft.com/office/word/2010/wordprocessingShape" mc:Ignorable="w14 w15 w16se w16cid w16 w16cex w16sdtdh wp14">
   <w:p>
     <w:pPr>
       <w:pBdr>
@@ -3612,7 +3624,7 @@
 </file>
 
 <file path=word/footnotes.xml><?xml version="1.0" encoding="utf-8"?>
-<w:footnotes xmlns:wpc="http://schemas.microsoft.com/office/word/2010/wordprocessingCanvas" xmlns:cx="http://schemas.microsoft.com/office/drawing/2014/chartex" xmlns:cx1="http://schemas.microsoft.com/office/drawing/2015/9/8/chartex" xmlns:cx2="http://schemas.microsoft.com/office/drawing/2015/10/21/chartex" xmlns:cx3="http://schemas.microsoft.com/office/drawing/2016/5/9/chartex" xmlns:cx4="http://schemas.microsoft.com/office/drawing/2016/5/10/chartex" xmlns:cx5="http://schemas.microsoft.com/office/drawing/2016/5/11/chartex" xmlns:cx6="http://schemas.microsoft.com/office/drawing/2016/5/12/chartex" xmlns:cx7="http://schemas.microsoft.com/office/drawing/2016/5/13/chartex" xmlns:cx8="http://schemas.microsoft.com/office/drawing/2016/5/14/chartex" xmlns:mc="http://schemas.openxmlformats.org/markup-compatibility/2006" xmlns:aink="http://schemas.microsoft.com/office/drawing/2016/ink" xmlns:am3d="http://schemas.microsoft.com/office/drawing/2017/model3d" xmlns:o="urn:schemas-microsoft-com:office:office" xmlns:r="http://schemas.openxmlformats.org/officeDocument/2006/relationships" xmlns:m="http://schemas.openxmlformats.org/officeDocument/2006/math" xmlns:v="urn:schemas-microsoft-com:vml" xmlns:wp14="http://schemas.microsoft.com/office/word/2010/wordprocessingDrawing" xmlns:wp="http://schemas.openxmlformats.org/drawingml/2006/wordprocessingDrawing" xmlns:w10="urn:schemas-microsoft-com:office:word" xmlns:w="http://schemas.openxmlformats.org/wordprocessingml/2006/main" xmlns:w14="http://schemas.microsoft.com/office/word/2010/wordml" xmlns:w15="http://schemas.microsoft.com/office/word/2012/wordml" xmlns:w16cex="http://schemas.microsoft.com/office/word/2018/wordml/cex" xmlns:w16cid="http://schemas.microsoft.com/office/word/2016/wordml/cid" xmlns:w16="http://schemas.microsoft.com/office/word/2018/wordml" xmlns:w16sdtdh="http://schemas.microsoft.com/office/word/2020/wordml/sdtdatahash" xmlns:w16se="http://schemas.microsoft.com/office/word/2015/wordml/symex" xmlns:wpg="http://schemas.microsoft.com/office/word/2010/wordprocessingGroup" xmlns:wpi="http://schemas.microsoft.com/office/word/2010/wordprocessingInk" xmlns:wne="http://schemas.microsoft.com/office/word/2006/wordml" xmlns:wps="http://schemas.microsoft.com/office/word/2010/wordprocessingShape" mc:Ignorable="w14 w15 w16se w16cid w16 w16cex w16sdtdh wp14">
+<w:footnotes xmlns:wpc="http://schemas.microsoft.com/office/word/2010/wordprocessingCanvas" xmlns:cx="http://schemas.microsoft.com/office/drawing/2014/chartex" xmlns:cx1="http://schemas.microsoft.com/office/drawing/2015/9/8/chartex" xmlns:cx2="http://schemas.microsoft.com/office/drawing/2015/10/21/chartex" xmlns:cx3="http://schemas.microsoft.com/office/drawing/2016/5/9/chartex" xmlns:cx4="http://schemas.microsoft.com/office/drawing/2016/5/10/chartex" xmlns:cx5="http://schemas.microsoft.com/office/drawing/2016/5/11/chartex" xmlns:cx6="http://schemas.microsoft.com/office/drawing/2016/5/12/chartex" xmlns:cx7="http://schemas.microsoft.com/office/drawing/2016/5/13/chartex" xmlns:cx8="http://schemas.microsoft.com/office/drawing/2016/5/14/chartex" xmlns:mc="http://schemas.openxmlformats.org/markup-compatibility/2006" xmlns:aink="http://schemas.microsoft.com/office/drawing/2016/ink" xmlns:am3d="http://schemas.microsoft.com/office/drawing/2017/model3d" xmlns:o="urn:schemas-microsoft-com:office:office" xmlns:oel="http://schemas.microsoft.com/office/2019/extlst" xmlns:r="http://schemas.openxmlformats.org/officeDocument/2006/relationships" xmlns:m="http://schemas.openxmlformats.org/officeDocument/2006/math" xmlns:v="urn:schemas-microsoft-com:vml" xmlns:wp14="http://schemas.microsoft.com/office/word/2010/wordprocessingDrawing" xmlns:wp="http://schemas.openxmlformats.org/drawingml/2006/wordprocessingDrawing" xmlns:w10="urn:schemas-microsoft-com:office:word" xmlns:w="http://schemas.openxmlformats.org/wordprocessingml/2006/main" xmlns:w14="http://schemas.microsoft.com/office/word/2010/wordml" xmlns:w15="http://schemas.microsoft.com/office/word/2012/wordml" xmlns:w16cex="http://schemas.microsoft.com/office/word/2018/wordml/cex" xmlns:w16cid="http://schemas.microsoft.com/office/word/2016/wordml/cid" xmlns:w16="http://schemas.microsoft.com/office/word/2018/wordml" xmlns:w16sdtdh="http://schemas.microsoft.com/office/word/2020/wordml/sdtdatahash" xmlns:w16se="http://schemas.microsoft.com/office/word/2015/wordml/symex" xmlns:wpg="http://schemas.microsoft.com/office/word/2010/wordprocessingGroup" xmlns:wpi="http://schemas.microsoft.com/office/word/2010/wordprocessingInk" xmlns:wne="http://schemas.microsoft.com/office/word/2006/wordml" xmlns:wps="http://schemas.microsoft.com/office/word/2010/wordprocessingShape" mc:Ignorable="w14 w15 w16se w16cid w16 w16cex w16sdtdh wp14">
   <w:footnote w:type="separator" w:id="-1">
     <w:p>
       <w:r>
@@ -3631,7 +3643,7 @@
 </file>
 
 <file path=word/numbering.xml><?xml version="1.0" encoding="utf-8"?>
-<w:numbering xmlns:wpc="http://schemas.microsoft.com/office/word/2010/wordprocessingCanvas" xmlns:cx="http://schemas.microsoft.com/office/drawing/2014/chartex" xmlns:cx1="http://schemas.microsoft.com/office/drawing/2015/9/8/chartex" xmlns:cx2="http://schemas.microsoft.com/office/drawing/2015/10/21/chartex" xmlns:cx3="http://schemas.microsoft.com/office/drawing/2016/5/9/chartex" xmlns:cx4="http://schemas.microsoft.com/office/drawing/2016/5/10/chartex" xmlns:cx5="http://schemas.microsoft.com/office/drawing/2016/5/11/chartex" xmlns:cx6="http://schemas.microsoft.com/office/drawing/2016/5/12/chartex" xmlns:cx7="http://schemas.microsoft.com/office/drawing/2016/5/13/chartex" xmlns:cx8="http://schemas.microsoft.com/office/drawing/2016/5/14/chartex" xmlns:mc="http://schemas.openxmlformats.org/markup-compatibility/2006" xmlns:aink="http://schemas.microsoft.com/office/drawing/2016/ink" xmlns:am3d="http://schemas.microsoft.com/office/drawing/2017/model3d" xmlns:o="urn:schemas-microsoft-com:office:office" xmlns:r="http://schemas.openxmlformats.org/officeDocument/2006/relationships" xmlns:m="http://schemas.openxmlformats.org/officeDocument/2006/math" xmlns:v="urn:schemas-microsoft-com:vml" xmlns:wp14="http://schemas.microsoft.com/office/word/2010/wordprocessingDrawing" xmlns:wp="http://schemas.openxmlformats.org/drawingml/2006/wordprocessingDrawing" xmlns:w10="urn:schemas-microsoft-com:office:word" xmlns:w="http://schemas.openxmlformats.org/wordprocessingml/2006/main" xmlns:w14="http://schemas.microsoft.com/office/word/2010/wordml" xmlns:w15="http://schemas.microsoft.com/office/word/2012/wordml" xmlns:w16cex="http://schemas.microsoft.com/office/word/2018/wordml/cex" xmlns:w16cid="http://schemas.microsoft.com/office/word/2016/wordml/cid" xmlns:w16="http://schemas.microsoft.com/office/word/2018/wordml" xmlns:w16sdtdh="http://schemas.microsoft.com/office/word/2020/wordml/sdtdatahash" xmlns:w16se="http://schemas.microsoft.com/office/word/2015/wordml/symex" xmlns:wpg="http://schemas.microsoft.com/office/word/2010/wordprocessingGroup" xmlns:wpi="http://schemas.microsoft.com/office/word/2010/wordprocessingInk" xmlns:wne="http://schemas.microsoft.com/office/word/2006/wordml" xmlns:wps="http://schemas.microsoft.com/office/word/2010/wordprocessingShape" mc:Ignorable="w14 w15 w16se w16cid w16 w16cex w16sdtdh wp14">
+<w:numbering xmlns:wpc="http://schemas.microsoft.com/office/word/2010/wordprocessingCanvas" xmlns:cx="http://schemas.microsoft.com/office/drawing/2014/chartex" xmlns:cx1="http://schemas.microsoft.com/office/drawing/2015/9/8/chartex" xmlns:cx2="http://schemas.microsoft.com/office/drawing/2015/10/21/chartex" xmlns:cx3="http://schemas.microsoft.com/office/drawing/2016/5/9/chartex" xmlns:cx4="http://schemas.microsoft.com/office/drawing/2016/5/10/chartex" xmlns:cx5="http://schemas.microsoft.com/office/drawing/2016/5/11/chartex" xmlns:cx6="http://schemas.microsoft.com/office/drawing/2016/5/12/chartex" xmlns:cx7="http://schemas.microsoft.com/office/drawing/2016/5/13/chartex" xmlns:cx8="http://schemas.microsoft.com/office/drawing/2016/5/14/chartex" xmlns:mc="http://schemas.openxmlformats.org/markup-compatibility/2006" xmlns:aink="http://schemas.microsoft.com/office/drawing/2016/ink" xmlns:am3d="http://schemas.microsoft.com/office/drawing/2017/model3d" xmlns:o="urn:schemas-microsoft-com:office:office" xmlns:oel="http://schemas.microsoft.com/office/2019/extlst" xmlns:r="http://schemas.openxmlformats.org/officeDocument/2006/relationships" xmlns:m="http://schemas.openxmlformats.org/officeDocument/2006/math" xmlns:v="urn:schemas-microsoft-com:vml" xmlns:wp14="http://schemas.microsoft.com/office/word/2010/wordprocessingDrawing" xmlns:wp="http://schemas.openxmlformats.org/drawingml/2006/wordprocessingDrawing" xmlns:w10="urn:schemas-microsoft-com:office:word" xmlns:w="http://schemas.openxmlformats.org/wordprocessingml/2006/main" xmlns:w14="http://schemas.microsoft.com/office/word/2010/wordml" xmlns:w15="http://schemas.microsoft.com/office/word/2012/wordml" xmlns:w16cex="http://schemas.microsoft.com/office/word/2018/wordml/cex" xmlns:w16cid="http://schemas.microsoft.com/office/word/2016/wordml/cid" xmlns:w16="http://schemas.microsoft.com/office/word/2018/wordml" xmlns:w16sdtdh="http://schemas.microsoft.com/office/word/2020/wordml/sdtdatahash" xmlns:w16se="http://schemas.microsoft.com/office/word/2015/wordml/symex" xmlns:wpg="http://schemas.microsoft.com/office/word/2010/wordprocessingGroup" xmlns:wpi="http://schemas.microsoft.com/office/word/2010/wordprocessingInk" xmlns:wne="http://schemas.microsoft.com/office/word/2006/wordml" xmlns:wps="http://schemas.microsoft.com/office/word/2010/wordprocessingShape" mc:Ignorable="w14 w15 w16se w16cid w16 w16cex w16sdtdh wp14">
   <w:abstractNum w:abstractNumId="0" w15:restartNumberingAfterBreak="0">
     <w:nsid w:val="3C153543"/>
     <w:multiLevelType w:val="multilevel"/>

</xml_diff>

<commit_message>
Sponsor parameter added and bug fixed
</commit_message>
<xml_diff>
--- a/KTU SA RO IS/wwwroot/lib/documents/sponsorshipAgreetment/Paramos-sutarties-šablonas.docx
+++ b/KTU SA RO IS/wwwroot/lib/documents/sponsorshipAgreetment/Paramos-sutarties-šablonas.docx
@@ -59,37 +59,7 @@
           <w:sz w:val="24"/>
           <w:szCs w:val="24"/>
         </w:rPr>
-        <w:t xml:space="preserve">2021 </w:t>
-      </w:r>
-      <w:r>
-        <w:rPr>
-          <w:sz w:val="24"/>
-          <w:szCs w:val="24"/>
-        </w:rPr>
-        <w:t xml:space="preserve">m. </w:t>
-      </w:r>
-      <w:sdt>
-        <w:sdtPr>
-          <w:tag w:val="goog_rdk_1"/>
-          <w:id w:val="1635673077"/>
-        </w:sdtPr>
-        <w:sdtEndPr/>
-        <w:sdtContent/>
-      </w:sdt>
-      <w:r>
-        <w:rPr>
-          <w:color w:val="FF0000"/>
-          <w:sz w:val="24"/>
-          <w:szCs w:val="24"/>
-        </w:rPr>
-        <w:t xml:space="preserve">rugsėjo 25 </w:t>
-      </w:r>
-      <w:r>
-        <w:rPr>
-          <w:sz w:val="24"/>
-          <w:szCs w:val="24"/>
-        </w:rPr>
-        <w:t>d.</w:t>
+        <w:t>{todayDate}</w:t>
       </w:r>
     </w:p>
     <w:p>
@@ -195,7 +165,7 @@
           <w:sz w:val="24"/>
           <w:szCs w:val="24"/>
         </w:rPr>
-        <w:t>{companyLegalType}</w:t>
+        <w:t>{companyType}</w:t>
       </w:r>
       <w:r>
         <w:rPr>
@@ -613,111 +583,7 @@
           <w:sz w:val="24"/>
           <w:szCs w:val="24"/>
         </w:rPr>
-        <w:t xml:space="preserve">, kurių 1 vnt. </w:t>
-      </w:r>
-      <w:r>
-        <w:rPr>
-          <w:color w:val="FF0000"/>
-          <w:sz w:val="24"/>
-          <w:szCs w:val="24"/>
-        </w:rPr>
-        <w:t>v</w:t>
-      </w:r>
-      <w:r>
-        <w:rPr>
-          <w:color w:val="FF0000"/>
-          <w:sz w:val="24"/>
-          <w:szCs w:val="24"/>
-        </w:rPr>
-        <w:t xml:space="preserve">ertė yra </w:t>
-      </w:r>
-      <w:r>
-        <w:rPr>
-          <w:color w:val="FF0000"/>
-          <w:sz w:val="24"/>
-          <w:szCs w:val="24"/>
-        </w:rPr>
         <w:t xml:space="preserve"> </w:t>
-      </w:r>
-      <w:r>
-        <w:rPr>
-          <w:color w:val="FF0000"/>
-          <w:sz w:val="24"/>
-          <w:szCs w:val="24"/>
-        </w:rPr>
-        <w:t>{</w:t>
-      </w:r>
-      <w:r>
-        <w:rPr>
-          <w:color w:val="FF0000"/>
-          <w:sz w:val="24"/>
-          <w:szCs w:val="24"/>
-        </w:rPr>
-        <w:t>sponsorshipSingleCost</w:t>
-      </w:r>
-      <w:r>
-        <w:rPr>
-          <w:color w:val="FF0000"/>
-          <w:sz w:val="24"/>
-          <w:szCs w:val="24"/>
-        </w:rPr>
-        <w:t xml:space="preserve">} EUR </w:t>
-      </w:r>
-      <w:r>
-        <w:rPr>
-          <w:color w:val="FF0000"/>
-          <w:sz w:val="24"/>
-          <w:szCs w:val="24"/>
-        </w:rPr>
-        <w:t xml:space="preserve">, bendra materialinių vertybių suma </w:t>
-      </w:r>
-      <w:r>
-        <w:rPr>
-          <w:color w:val="FF0000"/>
-          <w:sz w:val="24"/>
-          <w:szCs w:val="24"/>
-        </w:rPr>
-        <w:t xml:space="preserve"> </w:t>
-      </w:r>
-      <w:r>
-        <w:rPr>
-          <w:color w:val="FF0000"/>
-          <w:sz w:val="24"/>
-          <w:szCs w:val="24"/>
-        </w:rPr>
-        <w:t>{</w:t>
-      </w:r>
-      <w:r>
-        <w:rPr>
-          <w:color w:val="FF0000"/>
-          <w:sz w:val="24"/>
-          <w:szCs w:val="24"/>
-        </w:rPr>
-        <w:t>sponsorshipCostTotal</w:t>
-      </w:r>
-      <w:r>
-        <w:rPr>
-          <w:color w:val="FF0000"/>
-          <w:sz w:val="24"/>
-          <w:szCs w:val="24"/>
-        </w:rPr>
-        <w:t>}</w:t>
-      </w:r>
-      <w:r>
-        <w:rPr>
-          <w:color w:val="FF0000"/>
-          <w:sz w:val="24"/>
-          <w:szCs w:val="24"/>
-        </w:rPr>
-        <w:t xml:space="preserve"> </w:t>
-      </w:r>
-      <w:r>
-        <w:rPr>
-          <w:color w:val="FF0000"/>
-          <w:sz w:val="24"/>
-          <w:szCs w:val="24"/>
-        </w:rPr>
-        <w:t xml:space="preserve"> EUR (suma žodžiais)</w:t>
       </w:r>
       <w:r>
         <w:rPr>
@@ -1076,7 +942,6 @@
           <w:sz w:val="24"/>
           <w:szCs w:val="24"/>
         </w:rPr>
-        <w:lastRenderedPageBreak/>
         <w:t xml:space="preserve">Viešinimo būdai: </w:t>
       </w:r>
       <w:sdt>
@@ -1143,6 +1008,7 @@
           <w:sz w:val="24"/>
           <w:szCs w:val="24"/>
         </w:rPr>
+        <w:lastRenderedPageBreak/>
         <w:t xml:space="preserve">Jeigu yra dar kokių sutarimų ką </w:t>
       </w:r>
       <w:r>
@@ -1659,7 +1525,6 @@
           <w:sz w:val="24"/>
           <w:szCs w:val="24"/>
         </w:rPr>
-        <w:lastRenderedPageBreak/>
         <w:tab/>
       </w:r>
       <w:r>

</xml_diff>

<commit_message>
Fixed event team adding teammate bug. Created NUnit test project
</commit_message>
<xml_diff>
--- a/KTU SA RO IS/wwwroot/lib/documents/sponsorshipAgreetment/Paramos-sutarties-šablonas.docx
+++ b/KTU SA RO IS/wwwroot/lib/documents/sponsorshipAgreetment/Paramos-sutarties-šablonas.docx
@@ -2195,16 +2195,28 @@
       </w:r>
       <w:r>
         <w:rPr>
-          <w:color w:val="FF0000"/>
-          <w:sz w:val="24"/>
-          <w:szCs w:val="24"/>
-        </w:rPr>
-        <w:t xml:space="preserve">2021 m. </w:t>
-      </w:r>
-      <w:proofErr w:type="spellStart"/>
-      <w:r>
-        <w:rPr>
-          <w:color w:val="FF0000"/>
+          <w:sz w:val="24"/>
+          <w:szCs w:val="24"/>
+        </w:rPr>
+        <w:t>202</w:t>
+      </w:r>
+      <w:r>
+        <w:rPr>
+          <w:sz w:val="24"/>
+          <w:szCs w:val="24"/>
+        </w:rPr>
+        <w:t>2</w:t>
+      </w:r>
+      <w:r>
+        <w:rPr>
+          <w:sz w:val="24"/>
+          <w:szCs w:val="24"/>
+        </w:rPr>
+        <w:t xml:space="preserve"> m. </w:t>
+      </w:r>
+      <w:proofErr w:type="spellStart"/>
+      <w:r>
+        <w:rPr>
           <w:sz w:val="24"/>
           <w:szCs w:val="24"/>
         </w:rPr>
@@ -2213,7 +2225,6 @@
       <w:proofErr w:type="spellEnd"/>
       <w:r>
         <w:rPr>
-          <w:color w:val="FF0000"/>
           <w:sz w:val="24"/>
           <w:szCs w:val="24"/>
         </w:rPr>

</xml_diff>